<commit_message>
Application now logs user activity
</commit_message>
<xml_diff>
--- a/SECURDE Documentation.docx
+++ b/SECURDE Documentation.docx
@@ -5,22 +5,22 @@
     <w:tbl>
       <w:tblPr>
         <w:tblStyle w:val="TableGrid"/>
-        <w:tblW w:w="12982" w:type="dxa"/>
+        <w:tblW w:w="13026" w:type="dxa"/>
         <w:tblLook w:val="04A0" w:firstRow="1" w:lastRow="0" w:firstColumn="1" w:lastColumn="0" w:noHBand="0" w:noVBand="1"/>
       </w:tblPr>
       <w:tblGrid>
-        <w:gridCol w:w="3245"/>
-        <w:gridCol w:w="3245"/>
-        <w:gridCol w:w="3246"/>
-        <w:gridCol w:w="3246"/>
+        <w:gridCol w:w="3256"/>
+        <w:gridCol w:w="3256"/>
+        <w:gridCol w:w="3257"/>
+        <w:gridCol w:w="3257"/>
       </w:tblGrid>
       <w:tr>
         <w:trPr>
-          <w:trHeight w:val="349"/>
+          <w:trHeight w:val="320"/>
         </w:trPr>
         <w:tc>
           <w:tcPr>
-            <w:tcW w:w="3245" w:type="dxa"/>
+            <w:tcW w:w="3256" w:type="dxa"/>
           </w:tcPr>
           <w:p>
             <w:pPr>
@@ -36,7 +36,7 @@
         </w:tc>
         <w:tc>
           <w:tcPr>
-            <w:tcW w:w="3245" w:type="dxa"/>
+            <w:tcW w:w="3256" w:type="dxa"/>
           </w:tcPr>
           <w:p>
             <w:pPr>
@@ -52,7 +52,7 @@
         </w:tc>
         <w:tc>
           <w:tcPr>
-            <w:tcW w:w="3246" w:type="dxa"/>
+            <w:tcW w:w="3257" w:type="dxa"/>
           </w:tcPr>
           <w:p>
             <w:pPr>
@@ -71,7 +71,7 @@
         </w:tc>
         <w:tc>
           <w:tcPr>
-            <w:tcW w:w="3246" w:type="dxa"/>
+            <w:tcW w:w="3257" w:type="dxa"/>
           </w:tcPr>
           <w:p>
             <w:pPr>
@@ -91,11 +91,11 @@
       </w:tr>
       <w:tr>
         <w:trPr>
-          <w:trHeight w:val="780"/>
+          <w:trHeight w:val="717"/>
         </w:trPr>
         <w:tc>
           <w:tcPr>
-            <w:tcW w:w="3245" w:type="dxa"/>
+            <w:tcW w:w="3256" w:type="dxa"/>
           </w:tcPr>
           <w:p>
             <w:r>
@@ -105,7 +105,7 @@
         </w:tc>
         <w:tc>
           <w:tcPr>
-            <w:tcW w:w="3245" w:type="dxa"/>
+            <w:tcW w:w="3256" w:type="dxa"/>
           </w:tcPr>
           <w:p>
             <w:r>
@@ -115,7 +115,7 @@
         </w:tc>
         <w:tc>
           <w:tcPr>
-            <w:tcW w:w="3246" w:type="dxa"/>
+            <w:tcW w:w="3257" w:type="dxa"/>
           </w:tcPr>
           <w:p>
             <w:r>
@@ -125,7 +125,7 @@
         </w:tc>
         <w:tc>
           <w:tcPr>
-            <w:tcW w:w="3246" w:type="dxa"/>
+            <w:tcW w:w="3257" w:type="dxa"/>
           </w:tcPr>
           <w:p>
             <w:r>
@@ -139,11 +139,11 @@
       </w:tr>
       <w:tr>
         <w:trPr>
-          <w:trHeight w:val="825"/>
+          <w:trHeight w:val="758"/>
         </w:trPr>
         <w:tc>
           <w:tcPr>
-            <w:tcW w:w="3245" w:type="dxa"/>
+            <w:tcW w:w="3256" w:type="dxa"/>
           </w:tcPr>
           <w:p>
             <w:r>
@@ -153,7 +153,7 @@
         </w:tc>
         <w:tc>
           <w:tcPr>
-            <w:tcW w:w="3245" w:type="dxa"/>
+            <w:tcW w:w="3256" w:type="dxa"/>
           </w:tcPr>
           <w:p>
             <w:r>
@@ -163,7 +163,7 @@
         </w:tc>
         <w:tc>
           <w:tcPr>
-            <w:tcW w:w="3246" w:type="dxa"/>
+            <w:tcW w:w="3257" w:type="dxa"/>
           </w:tcPr>
           <w:p>
             <w:r>
@@ -173,7 +173,7 @@
         </w:tc>
         <w:tc>
           <w:tcPr>
-            <w:tcW w:w="3246" w:type="dxa"/>
+            <w:tcW w:w="3257" w:type="dxa"/>
           </w:tcPr>
           <w:p>
             <w:r>
@@ -197,11 +197,11 @@
       </w:tr>
       <w:tr>
         <w:trPr>
-          <w:trHeight w:val="780"/>
+          <w:trHeight w:val="717"/>
         </w:trPr>
         <w:tc>
           <w:tcPr>
-            <w:tcW w:w="3245" w:type="dxa"/>
+            <w:tcW w:w="3256" w:type="dxa"/>
           </w:tcPr>
           <w:p>
             <w:r>
@@ -211,7 +211,7 @@
         </w:tc>
         <w:tc>
           <w:tcPr>
-            <w:tcW w:w="3245" w:type="dxa"/>
+            <w:tcW w:w="3256" w:type="dxa"/>
           </w:tcPr>
           <w:p>
             <w:r>
@@ -221,7 +221,7 @@
         </w:tc>
         <w:tc>
           <w:tcPr>
-            <w:tcW w:w="3246" w:type="dxa"/>
+            <w:tcW w:w="3257" w:type="dxa"/>
           </w:tcPr>
           <w:p>
             <w:r>
@@ -231,7 +231,7 @@
         </w:tc>
         <w:tc>
           <w:tcPr>
-            <w:tcW w:w="3246" w:type="dxa"/>
+            <w:tcW w:w="3257" w:type="dxa"/>
           </w:tcPr>
           <w:p>
             <w:r>
@@ -242,11 +242,11 @@
       </w:tr>
       <w:tr>
         <w:trPr>
-          <w:trHeight w:val="825"/>
+          <w:trHeight w:val="758"/>
         </w:trPr>
         <w:tc>
           <w:tcPr>
-            <w:tcW w:w="3245" w:type="dxa"/>
+            <w:tcW w:w="3256" w:type="dxa"/>
           </w:tcPr>
           <w:p>
             <w:r>
@@ -256,7 +256,7 @@
         </w:tc>
         <w:tc>
           <w:tcPr>
-            <w:tcW w:w="3245" w:type="dxa"/>
+            <w:tcW w:w="3256" w:type="dxa"/>
           </w:tcPr>
           <w:p>
             <w:r>
@@ -266,7 +266,7 @@
         </w:tc>
         <w:tc>
           <w:tcPr>
-            <w:tcW w:w="3246" w:type="dxa"/>
+            <w:tcW w:w="3257" w:type="dxa"/>
           </w:tcPr>
           <w:p>
             <w:r>
@@ -276,7 +276,7 @@
         </w:tc>
         <w:tc>
           <w:tcPr>
-            <w:tcW w:w="3246" w:type="dxa"/>
+            <w:tcW w:w="3257" w:type="dxa"/>
           </w:tcPr>
           <w:p>
             <w:r>
@@ -287,11 +287,11 @@
       </w:tr>
       <w:tr>
         <w:trPr>
-          <w:trHeight w:val="780"/>
+          <w:trHeight w:val="717"/>
         </w:trPr>
         <w:tc>
           <w:tcPr>
-            <w:tcW w:w="3245" w:type="dxa"/>
+            <w:tcW w:w="3256" w:type="dxa"/>
           </w:tcPr>
           <w:p>
             <w:r>
@@ -301,7 +301,7 @@
         </w:tc>
         <w:tc>
           <w:tcPr>
-            <w:tcW w:w="3245" w:type="dxa"/>
+            <w:tcW w:w="3256" w:type="dxa"/>
           </w:tcPr>
           <w:p>
             <w:r>
@@ -311,20 +311,17 @@
         </w:tc>
         <w:tc>
           <w:tcPr>
-            <w:tcW w:w="3246" w:type="dxa"/>
-          </w:tcPr>
-          <w:p>
-            <w:r>
-              <w:t>Users could modify data or see sensitive information</w:t>
-            </w:r>
-            <w:r>
-              <w:t xml:space="preserve"> that would normally be hidden</w:t>
-            </w:r>
-          </w:p>
-        </w:tc>
-        <w:tc>
-          <w:tcPr>
-            <w:tcW w:w="3246" w:type="dxa"/>
+            <w:tcW w:w="3257" w:type="dxa"/>
+          </w:tcPr>
+          <w:p>
+            <w:r>
+              <w:t>Users could modify data or see sensitive information that would normally be hidden</w:t>
+            </w:r>
+          </w:p>
+        </w:tc>
+        <w:tc>
+          <w:tcPr>
+            <w:tcW w:w="3257" w:type="dxa"/>
           </w:tcPr>
           <w:p>
             <w:r>
@@ -344,11 +341,11 @@
       </w:tr>
       <w:tr>
         <w:trPr>
-          <w:trHeight w:val="825"/>
+          <w:trHeight w:val="758"/>
         </w:trPr>
         <w:tc>
           <w:tcPr>
-            <w:tcW w:w="3245" w:type="dxa"/>
+            <w:tcW w:w="3256" w:type="dxa"/>
           </w:tcPr>
           <w:p>
             <w:r>
@@ -358,7 +355,7 @@
         </w:tc>
         <w:tc>
           <w:tcPr>
-            <w:tcW w:w="3245" w:type="dxa"/>
+            <w:tcW w:w="3256" w:type="dxa"/>
           </w:tcPr>
           <w:p>
             <w:r>
@@ -368,7 +365,7 @@
         </w:tc>
         <w:tc>
           <w:tcPr>
-            <w:tcW w:w="3246" w:type="dxa"/>
+            <w:tcW w:w="3257" w:type="dxa"/>
           </w:tcPr>
           <w:p>
             <w:r>
@@ -378,7 +375,7 @@
         </w:tc>
         <w:tc>
           <w:tcPr>
-            <w:tcW w:w="3246" w:type="dxa"/>
+            <w:tcW w:w="3257" w:type="dxa"/>
           </w:tcPr>
           <w:p>
             <w:r>
@@ -389,119 +386,134 @@
       </w:tr>
       <w:tr>
         <w:trPr>
-          <w:trHeight w:val="825"/>
+          <w:trHeight w:val="758"/>
         </w:trPr>
         <w:tc>
           <w:tcPr>
-            <w:tcW w:w="3245" w:type="dxa"/>
-          </w:tcPr>
-          <w:p>
+            <w:tcW w:w="3256" w:type="dxa"/>
+          </w:tcPr>
+          <w:p>
+            <w:r>
+              <w:t>Application does not log user activities</w:t>
+            </w:r>
+          </w:p>
+        </w:tc>
+        <w:tc>
+          <w:tcPr>
+            <w:tcW w:w="3256" w:type="dxa"/>
+          </w:tcPr>
+          <w:p>
+            <w:r>
+              <w:t>LogWrite.java, Main.java, Frame.java and SQLite.java</w:t>
+            </w:r>
+          </w:p>
+        </w:tc>
+        <w:tc>
+          <w:tcPr>
+            <w:tcW w:w="3257" w:type="dxa"/>
+          </w:tcPr>
+          <w:p>
+            <w:r>
+              <w:t>Users could be accessing or modifying content not assigned to their role without anyone knowing</w:t>
+            </w:r>
+          </w:p>
+        </w:tc>
+        <w:tc>
+          <w:tcPr>
+            <w:tcW w:w="3257" w:type="dxa"/>
+          </w:tcPr>
+          <w:p>
+            <w:r>
+              <w:t>User logins, logs out, registers or them accessing content panels gets logged into a .txt file.</w:t>
+            </w:r>
             <w:bookmarkStart w:id="0" w:name="_GoBack"/>
             <w:bookmarkEnd w:id="0"/>
           </w:p>
-        </w:tc>
-        <w:tc>
-          <w:tcPr>
-            <w:tcW w:w="3245" w:type="dxa"/>
-          </w:tcPr>
-          <w:p/>
-        </w:tc>
-        <w:tc>
-          <w:tcPr>
-            <w:tcW w:w="3246" w:type="dxa"/>
-          </w:tcPr>
-          <w:p/>
-        </w:tc>
-        <w:tc>
-          <w:tcPr>
-            <w:tcW w:w="3246" w:type="dxa"/>
-          </w:tcPr>
-          <w:p/>
         </w:tc>
       </w:tr>
       <w:tr>
         <w:trPr>
-          <w:trHeight w:val="780"/>
+          <w:trHeight w:val="717"/>
         </w:trPr>
         <w:tc>
           <w:tcPr>
-            <w:tcW w:w="3245" w:type="dxa"/>
+            <w:tcW w:w="3256" w:type="dxa"/>
           </w:tcPr>
           <w:p/>
         </w:tc>
         <w:tc>
           <w:tcPr>
-            <w:tcW w:w="3245" w:type="dxa"/>
+            <w:tcW w:w="3256" w:type="dxa"/>
           </w:tcPr>
           <w:p/>
         </w:tc>
         <w:tc>
           <w:tcPr>
-            <w:tcW w:w="3246" w:type="dxa"/>
+            <w:tcW w:w="3257" w:type="dxa"/>
           </w:tcPr>
           <w:p/>
         </w:tc>
         <w:tc>
           <w:tcPr>
-            <w:tcW w:w="3246" w:type="dxa"/>
+            <w:tcW w:w="3257" w:type="dxa"/>
           </w:tcPr>
           <w:p/>
         </w:tc>
       </w:tr>
       <w:tr>
         <w:trPr>
-          <w:trHeight w:val="825"/>
+          <w:trHeight w:val="758"/>
         </w:trPr>
         <w:tc>
           <w:tcPr>
-            <w:tcW w:w="3245" w:type="dxa"/>
+            <w:tcW w:w="3256" w:type="dxa"/>
           </w:tcPr>
           <w:p/>
         </w:tc>
         <w:tc>
           <w:tcPr>
-            <w:tcW w:w="3245" w:type="dxa"/>
+            <w:tcW w:w="3256" w:type="dxa"/>
           </w:tcPr>
           <w:p/>
         </w:tc>
         <w:tc>
           <w:tcPr>
-            <w:tcW w:w="3246" w:type="dxa"/>
+            <w:tcW w:w="3257" w:type="dxa"/>
           </w:tcPr>
           <w:p/>
         </w:tc>
         <w:tc>
           <w:tcPr>
-            <w:tcW w:w="3246" w:type="dxa"/>
+            <w:tcW w:w="3257" w:type="dxa"/>
           </w:tcPr>
           <w:p/>
         </w:tc>
       </w:tr>
       <w:tr>
         <w:trPr>
-          <w:trHeight w:val="780"/>
+          <w:trHeight w:val="717"/>
         </w:trPr>
         <w:tc>
           <w:tcPr>
-            <w:tcW w:w="3245" w:type="dxa"/>
+            <w:tcW w:w="3256" w:type="dxa"/>
           </w:tcPr>
           <w:p/>
         </w:tc>
         <w:tc>
           <w:tcPr>
-            <w:tcW w:w="3245" w:type="dxa"/>
+            <w:tcW w:w="3256" w:type="dxa"/>
           </w:tcPr>
           <w:p/>
         </w:tc>
         <w:tc>
           <w:tcPr>
-            <w:tcW w:w="3246" w:type="dxa"/>
+            <w:tcW w:w="3257" w:type="dxa"/>
           </w:tcPr>
           <w:p/>
         </w:tc>
         <w:tc>
           <w:tcPr>
-            <w:tcW w:w="3246" w:type="dxa"/>
+            <w:tcW w:w="3257" w:type="dxa"/>
           </w:tcPr>
           <w:p/>
         </w:tc>

</xml_diff>

<commit_message>
Added documentation 10 issues
</commit_message>
<xml_diff>
--- a/SECURDE Documentation.docx
+++ b/SECURDE Documentation.docx
@@ -1,6 +1,6 @@
 
 <file path=word/document.xml><?xml version="1.0" encoding="utf-8"?>
-<w:document xmlns:wpc="http://schemas.microsoft.com/office/word/2010/wordprocessingCanvas" xmlns:cx="http://schemas.microsoft.com/office/drawing/2014/chartex" xmlns:cx1="http://schemas.microsoft.com/office/drawing/2015/9/8/chartex" xmlns:cx2="http://schemas.microsoft.com/office/drawing/2015/10/21/chartex" xmlns:cx3="http://schemas.microsoft.com/office/drawing/2016/5/9/chartex" xmlns:cx4="http://schemas.microsoft.com/office/drawing/2016/5/10/chartex" xmlns:cx5="http://schemas.microsoft.com/office/drawing/2016/5/11/chartex" xmlns:cx6="http://schemas.microsoft.com/office/drawing/2016/5/12/chartex" xmlns:cx7="http://schemas.microsoft.com/office/drawing/2016/5/13/chartex" xmlns:cx8="http://schemas.microsoft.com/office/drawing/2016/5/14/chartex" xmlns:mc="http://schemas.openxmlformats.org/markup-compatibility/2006" xmlns:aink="http://schemas.microsoft.com/office/drawing/2016/ink" xmlns:am3d="http://schemas.microsoft.com/office/drawing/2017/model3d" xmlns:o="urn:schemas-microsoft-com:office:office" xmlns:r="http://schemas.openxmlformats.org/officeDocument/2006/relationships" xmlns:m="http://schemas.openxmlformats.org/officeDocument/2006/math" xmlns:v="urn:schemas-microsoft-com:vml" xmlns:wp14="http://schemas.microsoft.com/office/word/2010/wordprocessingDrawing" xmlns:wp="http://schemas.openxmlformats.org/drawingml/2006/wordprocessingDrawing" xmlns:w10="urn:schemas-microsoft-com:office:word" xmlns:w="http://schemas.openxmlformats.org/wordprocessingml/2006/main" xmlns:w14="http://schemas.microsoft.com/office/word/2010/wordml" xmlns:w15="http://schemas.microsoft.com/office/word/2012/wordml" xmlns:w16cid="http://schemas.microsoft.com/office/word/2016/wordml/cid" xmlns:w16se="http://schemas.microsoft.com/office/word/2015/wordml/symex" xmlns:wpg="http://schemas.microsoft.com/office/word/2010/wordprocessingGroup" xmlns:wpi="http://schemas.microsoft.com/office/word/2010/wordprocessingInk" xmlns:wne="http://schemas.microsoft.com/office/word/2006/wordml" xmlns:wps="http://schemas.microsoft.com/office/word/2010/wordprocessingShape" mc:Ignorable="w14 w15 w16se w16cid wp14">
+<w:document xmlns:wpc="http://schemas.microsoft.com/office/word/2010/wordprocessingCanvas" xmlns:cx="http://schemas.microsoft.com/office/drawing/2014/chartex" xmlns:cx1="http://schemas.microsoft.com/office/drawing/2015/9/8/chartex" xmlns:mc="http://schemas.openxmlformats.org/markup-compatibility/2006" xmlns:o="urn:schemas-microsoft-com:office:office" xmlns:r="http://schemas.openxmlformats.org/officeDocument/2006/relationships" xmlns:m="http://schemas.openxmlformats.org/officeDocument/2006/math" xmlns:v="urn:schemas-microsoft-com:vml" xmlns:wp14="http://schemas.microsoft.com/office/word/2010/wordprocessingDrawing" xmlns:wp="http://schemas.openxmlformats.org/drawingml/2006/wordprocessingDrawing" xmlns:w10="urn:schemas-microsoft-com:office:word" xmlns:w="http://schemas.openxmlformats.org/wordprocessingml/2006/main" xmlns:w14="http://schemas.microsoft.com/office/word/2010/wordml" xmlns:w15="http://schemas.microsoft.com/office/word/2012/wordml" xmlns:w16se="http://schemas.microsoft.com/office/word/2015/wordml/symex" xmlns:wpg="http://schemas.microsoft.com/office/word/2010/wordprocessingGroup" xmlns:wpi="http://schemas.microsoft.com/office/word/2010/wordprocessingInk" xmlns:wne="http://schemas.microsoft.com/office/word/2006/wordml" xmlns:wps="http://schemas.microsoft.com/office/word/2010/wordprocessingShape" mc:Ignorable="w14 w15 w16se wp14">
   <w:body>
     <w:tbl>
       <w:tblPr>
@@ -177,21 +177,8 @@
           </w:tcPr>
           <w:p>
             <w:r>
-              <w:t xml:space="preserve">Replaced </w:t>
-            </w:r>
-            <w:proofErr w:type="spellStart"/>
-            <w:r>
-              <w:t>textfield</w:t>
-            </w:r>
-            <w:proofErr w:type="spellEnd"/>
-            <w:r>
-              <w:t xml:space="preserve"> with a </w:t>
-            </w:r>
-            <w:proofErr w:type="spellStart"/>
-            <w:r>
-              <w:t>passwordfield</w:t>
-            </w:r>
-            <w:proofErr w:type="spellEnd"/>
+              <w:t>Replaced textfield with a passwordfield</w:t>
+            </w:r>
           </w:p>
         </w:tc>
       </w:tr>
@@ -426,8 +413,6 @@
             <w:r>
               <w:t>User logins, logs out, registers or them accessing content panels gets logged into a .txt file.</w:t>
             </w:r>
-            <w:bookmarkStart w:id="0" w:name="_GoBack"/>
-            <w:bookmarkEnd w:id="0"/>
           </w:p>
         </w:tc>
       </w:tr>
@@ -439,25 +424,47 @@
           <w:tcPr>
             <w:tcW w:w="3256" w:type="dxa"/>
           </w:tcPr>
-          <w:p/>
-        </w:tc>
-        <w:tc>
-          <w:tcPr>
-            <w:tcW w:w="3256" w:type="dxa"/>
-          </w:tcPr>
-          <w:p/>
-        </w:tc>
-        <w:tc>
-          <w:tcPr>
-            <w:tcW w:w="3257" w:type="dxa"/>
-          </w:tcPr>
-          <w:p/>
-        </w:tc>
-        <w:tc>
-          <w:tcPr>
-            <w:tcW w:w="3257" w:type="dxa"/>
-          </w:tcPr>
-          <w:p/>
+          <w:p>
+            <w:r>
+              <w:t>Passwords are not encrypted</w:t>
+            </w:r>
+          </w:p>
+        </w:tc>
+        <w:tc>
+          <w:tcPr>
+            <w:tcW w:w="3256" w:type="dxa"/>
+          </w:tcPr>
+          <w:p>
+            <w:r>
+              <w:t>Main.java, SQLite.java</w:t>
+            </w:r>
+          </w:p>
+        </w:tc>
+        <w:tc>
+          <w:tcPr>
+            <w:tcW w:w="3257" w:type="dxa"/>
+          </w:tcPr>
+          <w:p>
+            <w:r>
+              <w:t>Passwords can be easily hacked</w:t>
+            </w:r>
+          </w:p>
+        </w:tc>
+        <w:tc>
+          <w:tcPr>
+            <w:tcW w:w="3257" w:type="dxa"/>
+          </w:tcPr>
+          <w:p>
+            <w:r>
+              <w:t xml:space="preserve">Use </w:t>
+            </w:r>
+            <w:r>
+              <w:t>pbkdf2withhmacsha1</w:t>
+            </w:r>
+            <w:r>
+              <w:t xml:space="preserve"> to hash passwords with salt</w:t>
+            </w:r>
+          </w:p>
         </w:tc>
       </w:tr>
       <w:tr>
@@ -468,25 +475,41 @@
           <w:tcPr>
             <w:tcW w:w="3256" w:type="dxa"/>
           </w:tcPr>
-          <w:p/>
-        </w:tc>
-        <w:tc>
-          <w:tcPr>
-            <w:tcW w:w="3256" w:type="dxa"/>
-          </w:tcPr>
-          <w:p/>
-        </w:tc>
-        <w:tc>
-          <w:tcPr>
-            <w:tcW w:w="3257" w:type="dxa"/>
-          </w:tcPr>
-          <w:p/>
-        </w:tc>
-        <w:tc>
-          <w:tcPr>
-            <w:tcW w:w="3257" w:type="dxa"/>
-          </w:tcPr>
-          <w:p/>
+          <w:p>
+            <w:r>
+              <w:t>Newly registered users get deleted when program restarts</w:t>
+            </w:r>
+          </w:p>
+        </w:tc>
+        <w:tc>
+          <w:tcPr>
+            <w:tcW w:w="3256" w:type="dxa"/>
+          </w:tcPr>
+          <w:p>
+            <w:r>
+              <w:t>Main.java</w:t>
+            </w:r>
+          </w:p>
+        </w:tc>
+        <w:tc>
+          <w:tcPr>
+            <w:tcW w:w="3257" w:type="dxa"/>
+          </w:tcPr>
+          <w:p>
+            <w:r>
+              <w:t>Integrity of data is compromised</w:t>
+            </w:r>
+          </w:p>
+        </w:tc>
+        <w:tc>
+          <w:tcPr>
+            <w:tcW w:w="3257" w:type="dxa"/>
+          </w:tcPr>
+          <w:p>
+            <w:r>
+              <w:t>Do not dropUserTable every time the program initializes</w:t>
+            </w:r>
+          </w:p>
         </w:tc>
       </w:tr>
       <w:tr>
@@ -497,25 +520,43 @@
           <w:tcPr>
             <w:tcW w:w="3256" w:type="dxa"/>
           </w:tcPr>
-          <w:p/>
-        </w:tc>
-        <w:tc>
-          <w:tcPr>
-            <w:tcW w:w="3256" w:type="dxa"/>
-          </w:tcPr>
-          <w:p/>
-        </w:tc>
-        <w:tc>
-          <w:tcPr>
-            <w:tcW w:w="3257" w:type="dxa"/>
-          </w:tcPr>
-          <w:p/>
-        </w:tc>
-        <w:tc>
-          <w:tcPr>
-            <w:tcW w:w="3257" w:type="dxa"/>
-          </w:tcPr>
-          <w:p/>
+          <w:p>
+            <w:r>
+              <w:t>People can guess account details an infinite amount of times</w:t>
+            </w:r>
+          </w:p>
+        </w:tc>
+        <w:tc>
+          <w:tcPr>
+            <w:tcW w:w="3256" w:type="dxa"/>
+          </w:tcPr>
+          <w:p>
+            <w:r>
+              <w:t>SQLite.java, LogWrite.java</w:t>
+            </w:r>
+          </w:p>
+        </w:tc>
+        <w:tc>
+          <w:tcPr>
+            <w:tcW w:w="3257" w:type="dxa"/>
+          </w:tcPr>
+          <w:p>
+            <w:r>
+              <w:t>Account details can be hacked/guessed through brute force</w:t>
+            </w:r>
+          </w:p>
+        </w:tc>
+        <w:tc>
+          <w:tcPr>
+            <w:tcW w:w="3257" w:type="dxa"/>
+          </w:tcPr>
+          <w:p>
+            <w:r>
+              <w:t>Put an attempt counter and disable logins when a certain number is reached</w:t>
+            </w:r>
+            <w:bookmarkStart w:id="0" w:name="_GoBack"/>
+            <w:bookmarkEnd w:id="0"/>
+          </w:p>
         </w:tc>
       </w:tr>
     </w:tbl>
@@ -531,7 +572,7 @@
 </file>
 
 <file path=word/styles.xml><?xml version="1.0" encoding="utf-8"?>
-<w:styles xmlns:mc="http://schemas.openxmlformats.org/markup-compatibility/2006" xmlns:r="http://schemas.openxmlformats.org/officeDocument/2006/relationships" xmlns:w="http://schemas.openxmlformats.org/wordprocessingml/2006/main" xmlns:w14="http://schemas.microsoft.com/office/word/2010/wordml" xmlns:w15="http://schemas.microsoft.com/office/word/2012/wordml" xmlns:w16cid="http://schemas.microsoft.com/office/word/2016/wordml/cid" xmlns:w16se="http://schemas.microsoft.com/office/word/2015/wordml/symex" mc:Ignorable="w14 w15 w16se w16cid">
+<w:styles xmlns:mc="http://schemas.openxmlformats.org/markup-compatibility/2006" xmlns:r="http://schemas.openxmlformats.org/officeDocument/2006/relationships" xmlns:w="http://schemas.openxmlformats.org/wordprocessingml/2006/main" xmlns:w14="http://schemas.microsoft.com/office/word/2010/wordml" xmlns:w15="http://schemas.microsoft.com/office/word/2012/wordml" xmlns:w16se="http://schemas.microsoft.com/office/word/2015/wordml/symex" mc:Ignorable="w14 w15 w16se">
   <w:docDefaults>
     <w:rPrDefault>
       <w:rPr>
@@ -547,7 +588,7 @@
       </w:pPr>
     </w:pPrDefault>
   </w:docDefaults>
-  <w:latentStyles w:defLockedState="0" w:defUIPriority="99" w:defSemiHidden="0" w:defUnhideWhenUsed="0" w:defQFormat="0" w:count="375">
+  <w:latentStyles w:defLockedState="0" w:defUIPriority="99" w:defSemiHidden="0" w:defUnhideWhenUsed="0" w:defQFormat="0" w:count="371">
     <w:lsdException w:name="Normal" w:uiPriority="0" w:qFormat="1"/>
     <w:lsdException w:name="heading 1" w:uiPriority="9" w:qFormat="1"/>
     <w:lsdException w:name="heading 2" w:semiHidden="1" w:uiPriority="9" w:unhideWhenUsed="1" w:qFormat="1"/>
@@ -919,10 +960,6 @@
     <w:lsdException w:name="List Table 5 Dark Accent 6" w:uiPriority="50"/>
     <w:lsdException w:name="List Table 6 Colorful Accent 6" w:uiPriority="51"/>
     <w:lsdException w:name="List Table 7 Colorful Accent 6" w:uiPriority="52"/>
-    <w:lsdException w:name="Mention" w:semiHidden="1" w:unhideWhenUsed="1"/>
-    <w:lsdException w:name="Smart Hyperlink" w:semiHidden="1" w:unhideWhenUsed="1"/>
-    <w:lsdException w:name="Hashtag" w:semiHidden="1" w:unhideWhenUsed="1"/>
-    <w:lsdException w:name="Unresolved Mention" w:semiHidden="1" w:unhideWhenUsed="1"/>
   </w:latentStyles>
   <w:style w:type="paragraph" w:default="1" w:styleId="Normal">
     <w:name w:val="Normal"/>

</xml_diff>